<commit_message>
update minimum test doc links and add license to readme
</commit_message>
<xml_diff>
--- a/test/fixtures/minimum-test-document.docx
+++ b/test/fixtures/minimum-test-document.docx
@@ -91,24 +91,26 @@
           <w:t>hyperlink</w:t>
         </w:r>
       </w:hyperlink>
+      <w:bookmarkStart w:id="1" w:name="_GoBack"/>
+      <w:bookmarkEnd w:id="1"/>
       <w:r>
         <w:t>.</w:t>
       </w:r>
-      <w:bookmarkStart w:id="1" w:name="_Ref521321585"/>
+      <w:bookmarkStart w:id="2" w:name="_Ref521321585"/>
     </w:p>
     <w:p>
       <w:r>
         <w:t>Footnote</w:t>
       </w:r>
-      <w:bookmarkStart w:id="2" w:name="_Ref524361629"/>
+      <w:bookmarkStart w:id="3" w:name="_Ref524361629"/>
       <w:r>
         <w:rPr>
           <w:rStyle w:val="FootnoteReference"/>
         </w:rPr>
         <w:footnoteReference w:id="1"/>
       </w:r>
-      <w:bookmarkEnd w:id="1"/>
       <w:bookmarkEnd w:id="2"/>
+      <w:bookmarkEnd w:id="3"/>
       <w:r>
         <w:t xml:space="preserve"> </w:t>
       </w:r>
@@ -128,11 +130,11 @@
       </w:r>
     </w:p>
     <w:p>
-      <w:bookmarkStart w:id="3" w:name="bk1"/>
+      <w:bookmarkStart w:id="4" w:name="bk1"/>
       <w:r>
         <w:t>Bookmark</w:t>
       </w:r>
-      <w:bookmarkEnd w:id="3"/>
+      <w:bookmarkEnd w:id="4"/>
     </w:p>
     <w:p>
       <w:r>
@@ -381,16 +383,16 @@
     </w:p>
     <w:p/>
     <w:p>
-      <w:commentRangeStart w:id="4"/>
+      <w:commentRangeStart w:id="5"/>
       <w:r>
         <w:t>Commented text</w:t>
       </w:r>
-      <w:commentRangeEnd w:id="4"/>
+      <w:commentRangeEnd w:id="5"/>
       <w:r>
         <w:rPr>
           <w:rStyle w:val="CommentReference"/>
         </w:rPr>
-        <w:commentReference w:id="4"/>
+        <w:commentReference w:id="5"/>
       </w:r>
       <w:r>
         <w:t xml:space="preserve"> </w:t>
@@ -802,7 +804,7 @@
       <w:pPr>
         <w:pStyle w:val="Caption"/>
       </w:pPr>
-      <w:bookmarkStart w:id="5" w:name="_Ref521321604"/>
+      <w:bookmarkStart w:id="6" w:name="_Ref521321604"/>
       <w:r>
         <w:t xml:space="preserve">Figure </w:t>
       </w:r>
@@ -836,7 +838,7 @@
         </w:rPr>
         <w:fldChar w:fldCharType="end"/>
       </w:r>
-      <w:bookmarkEnd w:id="5"/>
+      <w:bookmarkEnd w:id="6"/>
       <w:r>
         <w:t xml:space="preserve"> </w:t>
       </w:r>
@@ -1974,7 +1976,7 @@
                                     <pic:cNvPicPr/>
                                   </pic:nvPicPr>
                                   <pic:blipFill>
-                                    <a:blip r:embed="rId24">
+                                    <a:blip r:embed="rId22">
                                       <a:extLst>
                                         <a:ext uri="{28A0092B-C50C-407E-A947-70E740481C1C}">
                                           <a14:useLocalDpi xmlns:a14="http://schemas.microsoft.com/office/drawing/2010/main" val="0"/>
@@ -2024,7 +2026,7 @@
                                     <pic:cNvPicPr/>
                                   </pic:nvPicPr>
                                   <pic:blipFill>
-                                    <a:blip r:embed="rId25">
+                                    <a:blip r:embed="rId23">
                                       <a:extLst>
                                         <a:ext uri="{28A0092B-C50C-407E-A947-70E740481C1C}">
                                           <a14:useLocalDpi xmlns:a14="http://schemas.microsoft.com/office/drawing/2010/main" val="0"/>
@@ -2074,12 +2076,14 @@
       <w:r>
         <w:t xml:space="preserve">Inline code </w:t>
       </w:r>
+      <w:proofErr w:type="spellStart"/>
       <w:r>
         <w:rPr>
           <w:rStyle w:val="InlineCode"/>
         </w:rPr>
         <w:t>str.length</w:t>
       </w:r>
+      <w:proofErr w:type="spellEnd"/>
     </w:p>
     <w:p/>
     <w:p>
@@ -2100,7 +2104,15 @@
         <w:keepNext/>
       </w:pPr>
       <w:r>
-        <w:t>x &lt;- runif(100, 0, 10)                  # 100 draws from U(0,10)</w:t>
+        <w:t xml:space="preserve">x &lt;- </w:t>
+      </w:r>
+      <w:proofErr w:type="spellStart"/>
+      <w:r>
+        <w:t>runif</w:t>
+      </w:r>
+      <w:proofErr w:type="spellEnd"/>
+      <w:r>
+        <w:t>(100, 0, 10)                  # 100 draws from U(0,10)</w:t>
       </w:r>
     </w:p>
     <w:p>
@@ -2109,7 +2121,15 @@
         <w:keepNext/>
       </w:pPr>
       <w:r>
-        <w:t>y &lt;- 2 + 3*x + rnorm(100)               # beta = [2, 3] and sigma is 1</w:t>
+        <w:t xml:space="preserve">y &lt;- 2 + 3*x + </w:t>
+      </w:r>
+      <w:proofErr w:type="spellStart"/>
+      <w:r>
+        <w:t>rnorm</w:t>
+      </w:r>
+      <w:proofErr w:type="spellEnd"/>
+      <w:r>
+        <w:t>(100)               # beta = [2, 3] and sigma is 1</w:t>
       </w:r>
     </w:p>
     <w:p>
@@ -2118,7 +2138,15 @@
         <w:keepNext/>
       </w:pPr>
       <w:r>
-        <w:t>d &lt;- lm(y ~ x)</w:t>
+        <w:t xml:space="preserve">d &lt;- </w:t>
+      </w:r>
+      <w:proofErr w:type="spellStart"/>
+      <w:r>
+        <w:t>lm</w:t>
+      </w:r>
+      <w:proofErr w:type="spellEnd"/>
+      <w:r>
+        <w:t>(y ~ x)</w:t>
       </w:r>
     </w:p>
     <w:p>
@@ -2525,7 +2553,7 @@
       <w:pPr>
         <w:keepNext/>
       </w:pPr>
-      <w:hyperlink r:id="rId26" w:history="1">
+      <w:hyperlink r:id="rId24" w:history="1">
         <w:r>
           <w:rPr>
             <w:rStyle w:val="Hyperlink"/>
@@ -2574,11 +2602,14 @@
       <w:r>
         <w:t xml:space="preserve"> </w:t>
       </w:r>
-      <w:r>
-        <w:t>Genbank.</w:t>
-      </w:r>
-      <w:bookmarkStart w:id="6" w:name="_GoBack"/>
-      <w:bookmarkEnd w:id="6"/>
+      <w:proofErr w:type="spellStart"/>
+      <w:r>
+        <w:t>Genbank</w:t>
+      </w:r>
+      <w:proofErr w:type="spellEnd"/>
+      <w:r>
+        <w:t>.</w:t>
+      </w:r>
     </w:p>
     <w:sdt>
       <w:sdtPr>
@@ -2681,7 +2712,7 @@
 
 <file path=word/comments.xml><?xml version="1.0" encoding="utf-8"?>
 <w:comments xmlns:wpc="http://schemas.microsoft.com/office/word/2010/wordprocessingCanvas" xmlns:cx="http://schemas.microsoft.com/office/drawing/2014/chartex" xmlns:cx1="http://schemas.microsoft.com/office/drawing/2015/9/8/chartex" xmlns:cx2="http://schemas.microsoft.com/office/drawing/2015/10/21/chartex" xmlns:cx3="http://schemas.microsoft.com/office/drawing/2016/5/9/chartex" xmlns:cx4="http://schemas.microsoft.com/office/drawing/2016/5/10/chartex" xmlns:cx5="http://schemas.microsoft.com/office/drawing/2016/5/11/chartex" xmlns:cx6="http://schemas.microsoft.com/office/drawing/2016/5/12/chartex" xmlns:cx7="http://schemas.microsoft.com/office/drawing/2016/5/13/chartex" xmlns:cx8="http://schemas.microsoft.com/office/drawing/2016/5/14/chartex" xmlns:mc="http://schemas.openxmlformats.org/markup-compatibility/2006" xmlns:aink="http://schemas.microsoft.com/office/drawing/2016/ink" xmlns:am3d="http://schemas.microsoft.com/office/drawing/2017/model3d" xmlns:o="urn:schemas-microsoft-com:office:office" xmlns:r="http://schemas.openxmlformats.org/officeDocument/2006/relationships" xmlns:m="http://schemas.openxmlformats.org/officeDocument/2006/math" xmlns:v="urn:schemas-microsoft-com:vml" xmlns:wp14="http://schemas.microsoft.com/office/word/2010/wordprocessingDrawing" xmlns:wp="http://schemas.openxmlformats.org/drawingml/2006/wordprocessingDrawing" xmlns:w10="urn:schemas-microsoft-com:office:word" xmlns:w="http://schemas.openxmlformats.org/wordprocessingml/2006/main" xmlns:w14="http://schemas.microsoft.com/office/word/2010/wordml" xmlns:w15="http://schemas.microsoft.com/office/word/2012/wordml" xmlns:w16cid="http://schemas.microsoft.com/office/word/2016/wordml/cid" xmlns:w16se="http://schemas.microsoft.com/office/word/2015/wordml/symex" xmlns:wpg="http://schemas.microsoft.com/office/word/2010/wordprocessingGroup" xmlns:wpi="http://schemas.microsoft.com/office/word/2010/wordprocessingInk" xmlns:wne="http://schemas.microsoft.com/office/word/2006/wordml" xmlns:wps="http://schemas.microsoft.com/office/word/2010/wordprocessingShape" mc:Ignorable="w14 w15 w16se w16cid wp14">
-  <w:comment w:id="4" w:author="Standard Analytics" w:date="2018-08-06T11:47:00Z" w:initials="SA">
+  <w:comment w:id="5" w:author="Standard Analytics" w:date="2018-08-06T11:47:00Z" w:initials="SA">
     <w:p>
       <w:pPr>
         <w:pStyle w:val="CommentText"/>
@@ -7712,7 +7743,7 @@
 </file>
 
 <file path=customXml/itemProps1.xml><?xml version="1.0" encoding="utf-8"?>
-<ds:datastoreItem xmlns:ds="http://schemas.openxmlformats.org/officeDocument/2006/customXml" ds:itemID="{D0C97634-9C1E-3D49-B0D5-F2C9A3B44C73}">
+<ds:datastoreItem xmlns:ds="http://schemas.openxmlformats.org/officeDocument/2006/customXml" ds:itemID="{3C654560-7F68-D443-8FA3-6156EC7A89A3}">
   <ds:schemaRefs>
     <ds:schemaRef ds:uri="http://schemas.openxmlformats.org/officeDocument/2006/bibliography"/>
   </ds:schemaRefs>

</xml_diff>